<commit_message>
Added basic layout for the begining of doccumentation
</commit_message>
<xml_diff>
--- a/Midninght Friday Gunfight.docx
+++ b/Midninght Friday Gunfight.docx
@@ -7,7 +7,250 @@
         <w:pStyle w:val="Title"/>
       </w:pPr>
       <w:r>
-        <w:t>Midninght Friday Gunfight</w:t>
+        <w:t>Midnight</w:t>
+      </w:r>
+      <w:r>
+        <w:t xml:space="preserve"> Friday Gunfight</w:t>
+      </w:r>
+    </w:p>
+    <w:p>
+      <w:pPr>
+        <w:pStyle w:val="Heading1"/>
+      </w:pPr>
+      <w:r>
+        <w:t>Specifications:</w:t>
+      </w:r>
+    </w:p>
+    <w:p>
+      <w:pPr>
+        <w:pStyle w:val="ListParagraph"/>
+        <w:numPr>
+          <w:ilvl w:val="0"/>
+          <w:numId w:val="2"/>
+        </w:numPr>
+      </w:pPr>
+      <w:r>
+        <w:rPr>
+          <w:sz w:val="36"/>
+          <w:szCs w:val="36"/>
+        </w:rPr>
+        <w:t>Genre</w:t>
+      </w:r>
+      <w:r>
+        <w:t>:</w:t>
+      </w:r>
+      <w:r>
+        <w:t xml:space="preserve">  </w:t>
+      </w:r>
+      <w:proofErr w:type="gramStart"/>
+      <w:r>
+        <w:rPr>
+          <w:sz w:val="24"/>
+          <w:szCs w:val="24"/>
+        </w:rPr>
+        <w:t>Top down</w:t>
+      </w:r>
+      <w:proofErr w:type="gramEnd"/>
+      <w:r>
+        <w:rPr>
+          <w:sz w:val="24"/>
+          <w:szCs w:val="24"/>
+        </w:rPr>
+        <w:t xml:space="preserve"> shooter, beat-</w:t>
+      </w:r>
+      <w:proofErr w:type="spellStart"/>
+      <w:r>
+        <w:rPr>
+          <w:sz w:val="24"/>
+          <w:szCs w:val="24"/>
+        </w:rPr>
+        <w:t>em</w:t>
+      </w:r>
+      <w:proofErr w:type="spellEnd"/>
+      <w:r>
+        <w:rPr>
+          <w:sz w:val="24"/>
+          <w:szCs w:val="24"/>
+        </w:rPr>
+        <w:t xml:space="preserve"> up </w:t>
+      </w:r>
+    </w:p>
+    <w:p>
+      <w:pPr>
+        <w:pStyle w:val="ListParagraph"/>
+        <w:numPr>
+          <w:ilvl w:val="0"/>
+          <w:numId w:val="2"/>
+        </w:numPr>
+        <w:rPr>
+          <w:sz w:val="36"/>
+          <w:szCs w:val="36"/>
+        </w:rPr>
+      </w:pPr>
+      <w:r>
+        <w:rPr>
+          <w:sz w:val="36"/>
+          <w:szCs w:val="36"/>
+        </w:rPr>
+        <w:t>Game elements</w:t>
+      </w:r>
+      <w:r>
+        <w:rPr>
+          <w:sz w:val="36"/>
+          <w:szCs w:val="36"/>
+        </w:rPr>
+        <w:t>:</w:t>
+      </w:r>
+    </w:p>
+    <w:p>
+      <w:pPr>
+        <w:pStyle w:val="ListParagraph"/>
+        <w:numPr>
+          <w:ilvl w:val="0"/>
+          <w:numId w:val="2"/>
+        </w:numPr>
+        <w:rPr>
+          <w:sz w:val="36"/>
+          <w:szCs w:val="36"/>
+        </w:rPr>
+      </w:pPr>
+      <w:r>
+        <w:rPr>
+          <w:sz w:val="36"/>
+          <w:szCs w:val="36"/>
+        </w:rPr>
+        <w:t>Player</w:t>
+      </w:r>
+      <w:r>
+        <w:rPr>
+          <w:sz w:val="36"/>
+          <w:szCs w:val="36"/>
+        </w:rPr>
+        <w:t>:</w:t>
+      </w:r>
+    </w:p>
+    <w:p>
+      <w:pPr>
+        <w:pStyle w:val="ListParagraph"/>
+        <w:numPr>
+          <w:ilvl w:val="0"/>
+          <w:numId w:val="2"/>
+        </w:numPr>
+        <w:rPr>
+          <w:sz w:val="36"/>
+          <w:szCs w:val="36"/>
+        </w:rPr>
+      </w:pPr>
+      <w:r>
+        <w:rPr>
+          <w:sz w:val="36"/>
+          <w:szCs w:val="36"/>
+        </w:rPr>
+        <w:t>Technical Specifications</w:t>
+      </w:r>
+      <w:r>
+        <w:rPr>
+          <w:sz w:val="36"/>
+          <w:szCs w:val="36"/>
+        </w:rPr>
+        <w:t>:</w:t>
+      </w:r>
+    </w:p>
+    <w:p>
+      <w:pPr>
+        <w:pStyle w:val="ListParagraph"/>
+        <w:numPr>
+          <w:ilvl w:val="0"/>
+          <w:numId w:val="2"/>
+        </w:numPr>
+        <w:rPr>
+          <w:sz w:val="36"/>
+          <w:szCs w:val="36"/>
+        </w:rPr>
+      </w:pPr>
+      <w:r>
+        <w:rPr>
+          <w:sz w:val="36"/>
+          <w:szCs w:val="36"/>
+        </w:rPr>
+        <w:t>Technical form:</w:t>
+      </w:r>
+    </w:p>
+    <w:p>
+      <w:pPr>
+        <w:pStyle w:val="ListParagraph"/>
+        <w:numPr>
+          <w:ilvl w:val="0"/>
+          <w:numId w:val="2"/>
+        </w:numPr>
+        <w:rPr>
+          <w:sz w:val="36"/>
+          <w:szCs w:val="36"/>
+        </w:rPr>
+      </w:pPr>
+      <w:r>
+        <w:rPr>
+          <w:sz w:val="36"/>
+          <w:szCs w:val="36"/>
+        </w:rPr>
+        <w:t>View:</w:t>
+      </w:r>
+    </w:p>
+    <w:p>
+      <w:pPr>
+        <w:pStyle w:val="ListParagraph"/>
+        <w:numPr>
+          <w:ilvl w:val="0"/>
+          <w:numId w:val="2"/>
+        </w:numPr>
+        <w:rPr>
+          <w:sz w:val="36"/>
+          <w:szCs w:val="36"/>
+        </w:rPr>
+      </w:pPr>
+      <w:r>
+        <w:rPr>
+          <w:sz w:val="36"/>
+          <w:szCs w:val="36"/>
+        </w:rPr>
+        <w:t>Platform:</w:t>
+      </w:r>
+    </w:p>
+    <w:p>
+      <w:pPr>
+        <w:pStyle w:val="ListParagraph"/>
+        <w:numPr>
+          <w:ilvl w:val="0"/>
+          <w:numId w:val="2"/>
+        </w:numPr>
+        <w:rPr>
+          <w:sz w:val="36"/>
+          <w:szCs w:val="36"/>
+        </w:rPr>
+      </w:pPr>
+      <w:r>
+        <w:rPr>
+          <w:sz w:val="36"/>
+          <w:szCs w:val="36"/>
+        </w:rPr>
+        <w:t>Engine:</w:t>
+      </w:r>
+    </w:p>
+    <w:p>
+      <w:pPr>
+        <w:pStyle w:val="Heading1"/>
+      </w:pPr>
+      <w:r>
+        <w:t>Gameplay</w:t>
+      </w:r>
+    </w:p>
+    <w:p/>
+    <w:p>
+      <w:pPr>
+        <w:pStyle w:val="Heading1"/>
+      </w:pPr>
+      <w:r>
+        <w:t>Key features</w:t>
       </w:r>
     </w:p>
     <w:sectPr>
@@ -18,6 +261,245 @@
     </w:sectPr>
   </w:body>
 </w:document>
+</file>
+
+<file path=word/numbering.xml><?xml version="1.0" encoding="utf-8"?>
+<w:numbering xmlns:wpc="http://schemas.microsoft.com/office/word/2010/wordprocessingCanvas" xmlns:cx="http://schemas.microsoft.com/office/drawing/2014/chartex" xmlns:cx1="http://schemas.microsoft.com/office/drawing/2015/9/8/chartex" xmlns:cx2="http://schemas.microsoft.com/office/drawing/2015/10/21/chartex" xmlns:cx3="http://schemas.microsoft.com/office/drawing/2016/5/9/chartex" xmlns:cx4="http://schemas.microsoft.com/office/drawing/2016/5/10/chartex" xmlns:cx5="http://schemas.microsoft.com/office/drawing/2016/5/11/chartex" xmlns:cx6="http://schemas.microsoft.com/office/drawing/2016/5/12/chartex" xmlns:cx7="http://schemas.microsoft.com/office/drawing/2016/5/13/chartex" xmlns:cx8="http://schemas.microsoft.com/office/drawing/2016/5/14/chartex" xmlns:mc="http://schemas.openxmlformats.org/markup-compatibility/2006" xmlns:aink="http://schemas.microsoft.com/office/drawing/2016/ink" xmlns:am3d="http://schemas.microsoft.com/office/drawing/2017/model3d" xmlns:o="urn:schemas-microsoft-com:office:office" xmlns:oel="http://schemas.microsoft.com/office/2019/extlst" xmlns:r="http://schemas.openxmlformats.org/officeDocument/2006/relationships" xmlns:m="http://schemas.openxmlformats.org/officeDocument/2006/math" xmlns:v="urn:schemas-microsoft-com:vml" xmlns:wp14="http://schemas.microsoft.com/office/word/2010/wordprocessingDrawing" xmlns:wp="http://schemas.openxmlformats.org/drawingml/2006/wordprocessingDrawing" xmlns:w10="urn:schemas-microsoft-com:office:word" xmlns:w="http://schemas.openxmlformats.org/wordprocessingml/2006/main" xmlns:w14="http://schemas.microsoft.com/office/word/2010/wordml" xmlns:w15="http://schemas.microsoft.com/office/word/2012/wordml" xmlns:w16cex="http://schemas.microsoft.com/office/word/2018/wordml/cex" xmlns:w16cid="http://schemas.microsoft.com/office/word/2016/wordml/cid" xmlns:w16="http://schemas.microsoft.com/office/word/2018/wordml" xmlns:w16du="http://schemas.microsoft.com/office/word/2023/wordml/word16du" xmlns:w16sdtdh="http://schemas.microsoft.com/office/word/2020/wordml/sdtdatahash" xmlns:w16se="http://schemas.microsoft.com/office/word/2015/wordml/symex" xmlns:wpg="http://schemas.microsoft.com/office/word/2010/wordprocessingGroup" xmlns:wpi="http://schemas.microsoft.com/office/word/2010/wordprocessingInk" xmlns:wne="http://schemas.microsoft.com/office/word/2006/wordml" xmlns:wps="http://schemas.microsoft.com/office/word/2010/wordprocessingShape" mc:Ignorable="w14 w15 w16se w16cid w16 w16cex w16sdtdh w16du wp14">
+  <w:abstractNum w:abstractNumId="0" w15:restartNumberingAfterBreak="0">
+    <w:nsid w:val="153E2E6D"/>
+    <w:multiLevelType w:val="hybridMultilevel"/>
+    <w:tmpl w:val="33EAFA68"/>
+    <w:lvl w:ilvl="0" w:tplc="3392C2BC">
+      <w:start w:val="1"/>
+      <w:numFmt w:val="bullet"/>
+      <w:lvlText w:val=""/>
+      <w:lvlJc w:val="left"/>
+      <w:pPr>
+        <w:ind w:left="720" w:hanging="360"/>
+      </w:pPr>
+      <w:rPr>
+        <w:rFonts w:ascii="Symbol" w:hAnsi="Symbol" w:hint="default"/>
+        <w:sz w:val="36"/>
+        <w:szCs w:val="36"/>
+      </w:rPr>
+    </w:lvl>
+    <w:lvl w:ilvl="1" w:tplc="10090003" w:tentative="1">
+      <w:start w:val="1"/>
+      <w:numFmt w:val="bullet"/>
+      <w:lvlText w:val="o"/>
+      <w:lvlJc w:val="left"/>
+      <w:pPr>
+        <w:ind w:left="1440" w:hanging="360"/>
+      </w:pPr>
+      <w:rPr>
+        <w:rFonts w:ascii="Courier New" w:hAnsi="Courier New" w:cs="Courier New" w:hint="default"/>
+      </w:rPr>
+    </w:lvl>
+    <w:lvl w:ilvl="2" w:tplc="10090005" w:tentative="1">
+      <w:start w:val="1"/>
+      <w:numFmt w:val="bullet"/>
+      <w:lvlText w:val=""/>
+      <w:lvlJc w:val="left"/>
+      <w:pPr>
+        <w:ind w:left="2160" w:hanging="360"/>
+      </w:pPr>
+      <w:rPr>
+        <w:rFonts w:ascii="Wingdings" w:hAnsi="Wingdings" w:hint="default"/>
+      </w:rPr>
+    </w:lvl>
+    <w:lvl w:ilvl="3" w:tplc="10090001" w:tentative="1">
+      <w:start w:val="1"/>
+      <w:numFmt w:val="bullet"/>
+      <w:lvlText w:val=""/>
+      <w:lvlJc w:val="left"/>
+      <w:pPr>
+        <w:ind w:left="2880" w:hanging="360"/>
+      </w:pPr>
+      <w:rPr>
+        <w:rFonts w:ascii="Symbol" w:hAnsi="Symbol" w:hint="default"/>
+      </w:rPr>
+    </w:lvl>
+    <w:lvl w:ilvl="4" w:tplc="10090003" w:tentative="1">
+      <w:start w:val="1"/>
+      <w:numFmt w:val="bullet"/>
+      <w:lvlText w:val="o"/>
+      <w:lvlJc w:val="left"/>
+      <w:pPr>
+        <w:ind w:left="3600" w:hanging="360"/>
+      </w:pPr>
+      <w:rPr>
+        <w:rFonts w:ascii="Courier New" w:hAnsi="Courier New" w:cs="Courier New" w:hint="default"/>
+      </w:rPr>
+    </w:lvl>
+    <w:lvl w:ilvl="5" w:tplc="10090005" w:tentative="1">
+      <w:start w:val="1"/>
+      <w:numFmt w:val="bullet"/>
+      <w:lvlText w:val=""/>
+      <w:lvlJc w:val="left"/>
+      <w:pPr>
+        <w:ind w:left="4320" w:hanging="360"/>
+      </w:pPr>
+      <w:rPr>
+        <w:rFonts w:ascii="Wingdings" w:hAnsi="Wingdings" w:hint="default"/>
+      </w:rPr>
+    </w:lvl>
+    <w:lvl w:ilvl="6" w:tplc="10090001" w:tentative="1">
+      <w:start w:val="1"/>
+      <w:numFmt w:val="bullet"/>
+      <w:lvlText w:val=""/>
+      <w:lvlJc w:val="left"/>
+      <w:pPr>
+        <w:ind w:left="5040" w:hanging="360"/>
+      </w:pPr>
+      <w:rPr>
+        <w:rFonts w:ascii="Symbol" w:hAnsi="Symbol" w:hint="default"/>
+      </w:rPr>
+    </w:lvl>
+    <w:lvl w:ilvl="7" w:tplc="10090003" w:tentative="1">
+      <w:start w:val="1"/>
+      <w:numFmt w:val="bullet"/>
+      <w:lvlText w:val="o"/>
+      <w:lvlJc w:val="left"/>
+      <w:pPr>
+        <w:ind w:left="5760" w:hanging="360"/>
+      </w:pPr>
+      <w:rPr>
+        <w:rFonts w:ascii="Courier New" w:hAnsi="Courier New" w:cs="Courier New" w:hint="default"/>
+      </w:rPr>
+    </w:lvl>
+    <w:lvl w:ilvl="8" w:tplc="10090005" w:tentative="1">
+      <w:start w:val="1"/>
+      <w:numFmt w:val="bullet"/>
+      <w:lvlText w:val=""/>
+      <w:lvlJc w:val="left"/>
+      <w:pPr>
+        <w:ind w:left="6480" w:hanging="360"/>
+      </w:pPr>
+      <w:rPr>
+        <w:rFonts w:ascii="Wingdings" w:hAnsi="Wingdings" w:hint="default"/>
+      </w:rPr>
+    </w:lvl>
+  </w:abstractNum>
+  <w:abstractNum w:abstractNumId="1" w15:restartNumberingAfterBreak="0">
+    <w:nsid w:val="6FBC46E9"/>
+    <w:multiLevelType w:val="hybridMultilevel"/>
+    <w:tmpl w:val="60FE6264"/>
+    <w:lvl w:ilvl="0" w:tplc="10090001">
+      <w:start w:val="1"/>
+      <w:numFmt w:val="bullet"/>
+      <w:lvlText w:val=""/>
+      <w:lvlJc w:val="left"/>
+      <w:pPr>
+        <w:ind w:left="720" w:hanging="360"/>
+      </w:pPr>
+      <w:rPr>
+        <w:rFonts w:ascii="Symbol" w:hAnsi="Symbol" w:hint="default"/>
+      </w:rPr>
+    </w:lvl>
+    <w:lvl w:ilvl="1" w:tplc="10090003" w:tentative="1">
+      <w:start w:val="1"/>
+      <w:numFmt w:val="bullet"/>
+      <w:lvlText w:val="o"/>
+      <w:lvlJc w:val="left"/>
+      <w:pPr>
+        <w:ind w:left="1440" w:hanging="360"/>
+      </w:pPr>
+      <w:rPr>
+        <w:rFonts w:ascii="Courier New" w:hAnsi="Courier New" w:cs="Courier New" w:hint="default"/>
+      </w:rPr>
+    </w:lvl>
+    <w:lvl w:ilvl="2" w:tplc="10090005" w:tentative="1">
+      <w:start w:val="1"/>
+      <w:numFmt w:val="bullet"/>
+      <w:lvlText w:val=""/>
+      <w:lvlJc w:val="left"/>
+      <w:pPr>
+        <w:ind w:left="2160" w:hanging="360"/>
+      </w:pPr>
+      <w:rPr>
+        <w:rFonts w:ascii="Wingdings" w:hAnsi="Wingdings" w:hint="default"/>
+      </w:rPr>
+    </w:lvl>
+    <w:lvl w:ilvl="3" w:tplc="10090001" w:tentative="1">
+      <w:start w:val="1"/>
+      <w:numFmt w:val="bullet"/>
+      <w:lvlText w:val=""/>
+      <w:lvlJc w:val="left"/>
+      <w:pPr>
+        <w:ind w:left="2880" w:hanging="360"/>
+      </w:pPr>
+      <w:rPr>
+        <w:rFonts w:ascii="Symbol" w:hAnsi="Symbol" w:hint="default"/>
+      </w:rPr>
+    </w:lvl>
+    <w:lvl w:ilvl="4" w:tplc="10090003" w:tentative="1">
+      <w:start w:val="1"/>
+      <w:numFmt w:val="bullet"/>
+      <w:lvlText w:val="o"/>
+      <w:lvlJc w:val="left"/>
+      <w:pPr>
+        <w:ind w:left="3600" w:hanging="360"/>
+      </w:pPr>
+      <w:rPr>
+        <w:rFonts w:ascii="Courier New" w:hAnsi="Courier New" w:cs="Courier New" w:hint="default"/>
+      </w:rPr>
+    </w:lvl>
+    <w:lvl w:ilvl="5" w:tplc="10090005" w:tentative="1">
+      <w:start w:val="1"/>
+      <w:numFmt w:val="bullet"/>
+      <w:lvlText w:val=""/>
+      <w:lvlJc w:val="left"/>
+      <w:pPr>
+        <w:ind w:left="4320" w:hanging="360"/>
+      </w:pPr>
+      <w:rPr>
+        <w:rFonts w:ascii="Wingdings" w:hAnsi="Wingdings" w:hint="default"/>
+      </w:rPr>
+    </w:lvl>
+    <w:lvl w:ilvl="6" w:tplc="10090001" w:tentative="1">
+      <w:start w:val="1"/>
+      <w:numFmt w:val="bullet"/>
+      <w:lvlText w:val=""/>
+      <w:lvlJc w:val="left"/>
+      <w:pPr>
+        <w:ind w:left="5040" w:hanging="360"/>
+      </w:pPr>
+      <w:rPr>
+        <w:rFonts w:ascii="Symbol" w:hAnsi="Symbol" w:hint="default"/>
+      </w:rPr>
+    </w:lvl>
+    <w:lvl w:ilvl="7" w:tplc="10090003" w:tentative="1">
+      <w:start w:val="1"/>
+      <w:numFmt w:val="bullet"/>
+      <w:lvlText w:val="o"/>
+      <w:lvlJc w:val="left"/>
+      <w:pPr>
+        <w:ind w:left="5760" w:hanging="360"/>
+      </w:pPr>
+      <w:rPr>
+        <w:rFonts w:ascii="Courier New" w:hAnsi="Courier New" w:cs="Courier New" w:hint="default"/>
+      </w:rPr>
+    </w:lvl>
+    <w:lvl w:ilvl="8" w:tplc="10090005" w:tentative="1">
+      <w:start w:val="1"/>
+      <w:numFmt w:val="bullet"/>
+      <w:lvlText w:val=""/>
+      <w:lvlJc w:val="left"/>
+      <w:pPr>
+        <w:ind w:left="6480" w:hanging="360"/>
+      </w:pPr>
+      <w:rPr>
+        <w:rFonts w:ascii="Wingdings" w:hAnsi="Wingdings" w:hint="default"/>
+      </w:rPr>
+    </w:lvl>
+  </w:abstractNum>
+  <w:num w:numId="1" w16cid:durableId="908735520">
+    <w:abstractNumId w:val="1"/>
+  </w:num>
+  <w:num w:numId="2" w16cid:durableId="544559730">
+    <w:abstractNumId w:val="0"/>
+  </w:num>
+</w:numbering>
 </file>
 
 <file path=word/styles.xml><?xml version="1.0" encoding="utf-8"?>
@@ -448,7 +930,6 @@
     <w:next w:val="Normal"/>
     <w:link w:val="Heading2Char"/>
     <w:uiPriority w:val="9"/>
-    <w:semiHidden/>
     <w:unhideWhenUsed/>
     <w:qFormat/>
     <w:rsid w:val="004458E3"/>
@@ -623,7 +1104,6 @@
   <w:style w:type="character" w:default="1" w:styleId="DefaultParagraphFont">
     <w:name w:val="Default Paragraph Font"/>
     <w:uiPriority w:val="1"/>
-    <w:semiHidden/>
     <w:unhideWhenUsed/>
   </w:style>
   <w:style w:type="table" w:default="1" w:styleId="TableNormal">
@@ -665,7 +1145,6 @@
     <w:basedOn w:val="DefaultParagraphFont"/>
     <w:link w:val="Heading2"/>
     <w:uiPriority w:val="9"/>
-    <w:semiHidden/>
     <w:rsid w:val="004458E3"/>
     <w:rPr>
       <w:rFonts w:asciiTheme="majorHAnsi" w:eastAsiaTheme="majorEastAsia" w:hAnsiTheme="majorHAnsi" w:cstheme="majorBidi"/>

</xml_diff>

<commit_message>
Re shaped the basic elements
</commit_message>
<xml_diff>
--- a/Midninght Friday Gunfight.docx
+++ b/Midninght Friday Gunfight.docx
@@ -13,247 +13,333 @@
         <w:t xml:space="preserve"> Friday Gunfight</w:t>
       </w:r>
     </w:p>
+    <w:sdt>
+      <w:sdtPr>
+        <w:id w:val="2131735289"/>
+        <w:docPartObj>
+          <w:docPartGallery w:val="Table of Contents"/>
+          <w:docPartUnique/>
+        </w:docPartObj>
+      </w:sdtPr>
+      <w:sdtEndPr>
+        <w:rPr>
+          <w:rFonts w:ascii="Times New Roman" w:eastAsiaTheme="minorHAnsi" w:hAnsi="Times New Roman" w:cs="Times New Roman"/>
+          <w:noProof/>
+          <w:color w:val="auto"/>
+          <w:kern w:val="2"/>
+          <w:sz w:val="24"/>
+          <w:szCs w:val="24"/>
+          <w:lang w:val="en-CA"/>
+          <w14:ligatures w14:val="standardContextual"/>
+        </w:rPr>
+      </w:sdtEndPr>
+      <w:sdtContent>
+        <w:p>
+          <w:pPr>
+            <w:pStyle w:val="TOCHeading"/>
+          </w:pPr>
+          <w:r>
+            <w:t>Contents</w:t>
+          </w:r>
+        </w:p>
+        <w:p>
+          <w:pPr>
+            <w:pStyle w:val="TOC1"/>
+            <w:rPr>
+              <w:noProof/>
+            </w:rPr>
+          </w:pPr>
+          <w:r>
+            <w:fldChar w:fldCharType="begin"/>
+          </w:r>
+          <w:r>
+            <w:instrText xml:space="preserve"> TOC \o "1-3" \h \z \u </w:instrText>
+          </w:r>
+          <w:r>
+            <w:fldChar w:fldCharType="separate"/>
+          </w:r>
+          <w:hyperlink w:anchor="_Toc181956793" w:history="1">
+            <w:r>
+              <w:rPr>
+                <w:rStyle w:val="Hyperlink"/>
+                <w:noProof/>
+              </w:rPr>
+              <w:t>Specifications:</w:t>
+            </w:r>
+            <w:r>
+              <w:rPr>
+                <w:noProof/>
+                <w:webHidden/>
+              </w:rPr>
+              <w:tab/>
+            </w:r>
+            <w:r>
+              <w:rPr>
+                <w:noProof/>
+                <w:webHidden/>
+              </w:rPr>
+              <w:fldChar w:fldCharType="begin"/>
+            </w:r>
+            <w:r>
+              <w:rPr>
+                <w:noProof/>
+                <w:webHidden/>
+              </w:rPr>
+              <w:instrText xml:space="preserve"> PAGEREF _Toc181956793 \h </w:instrText>
+            </w:r>
+            <w:r>
+              <w:rPr>
+                <w:noProof/>
+                <w:webHidden/>
+              </w:rPr>
+            </w:r>
+            <w:r>
+              <w:rPr>
+                <w:noProof/>
+                <w:webHidden/>
+              </w:rPr>
+              <w:fldChar w:fldCharType="separate"/>
+            </w:r>
+            <w:r>
+              <w:rPr>
+                <w:noProof/>
+                <w:webHidden/>
+              </w:rPr>
+              <w:t>1</w:t>
+            </w:r>
+            <w:r>
+              <w:rPr>
+                <w:noProof/>
+                <w:webHidden/>
+              </w:rPr>
+              <w:fldChar w:fldCharType="end"/>
+            </w:r>
+          </w:hyperlink>
+        </w:p>
+        <w:p>
+          <w:pPr>
+            <w:pStyle w:val="TOC1"/>
+            <w:rPr>
+              <w:noProof/>
+            </w:rPr>
+          </w:pPr>
+          <w:hyperlink w:anchor="_Toc181956794" w:history="1">
+            <w:r>
+              <w:rPr>
+                <w:rStyle w:val="Hyperlink"/>
+                <w:noProof/>
+              </w:rPr>
+              <w:t>Gameplay</w:t>
+            </w:r>
+            <w:r>
+              <w:rPr>
+                <w:noProof/>
+                <w:webHidden/>
+              </w:rPr>
+              <w:tab/>
+            </w:r>
+            <w:r>
+              <w:rPr>
+                <w:noProof/>
+                <w:webHidden/>
+              </w:rPr>
+              <w:fldChar w:fldCharType="begin"/>
+            </w:r>
+            <w:r>
+              <w:rPr>
+                <w:noProof/>
+                <w:webHidden/>
+              </w:rPr>
+              <w:instrText xml:space="preserve"> PAGEREF _Toc181956794 \h </w:instrText>
+            </w:r>
+            <w:r>
+              <w:rPr>
+                <w:noProof/>
+                <w:webHidden/>
+              </w:rPr>
+            </w:r>
+            <w:r>
+              <w:rPr>
+                <w:noProof/>
+                <w:webHidden/>
+              </w:rPr>
+              <w:fldChar w:fldCharType="separate"/>
+            </w:r>
+            <w:r>
+              <w:rPr>
+                <w:noProof/>
+                <w:webHidden/>
+              </w:rPr>
+              <w:t>1</w:t>
+            </w:r>
+            <w:r>
+              <w:rPr>
+                <w:noProof/>
+                <w:webHidden/>
+              </w:rPr>
+              <w:fldChar w:fldCharType="end"/>
+            </w:r>
+          </w:hyperlink>
+        </w:p>
+        <w:p>
+          <w:pPr>
+            <w:pStyle w:val="TOC1"/>
+            <w:rPr>
+              <w:noProof/>
+            </w:rPr>
+          </w:pPr>
+          <w:hyperlink w:anchor="_Toc181956795" w:history="1">
+            <w:r>
+              <w:rPr>
+                <w:rStyle w:val="Hyperlink"/>
+                <w:noProof/>
+              </w:rPr>
+              <w:t>Key features</w:t>
+            </w:r>
+            <w:r>
+              <w:rPr>
+                <w:noProof/>
+                <w:webHidden/>
+              </w:rPr>
+              <w:tab/>
+            </w:r>
+            <w:r>
+              <w:rPr>
+                <w:noProof/>
+                <w:webHidden/>
+              </w:rPr>
+              <w:fldChar w:fldCharType="begin"/>
+            </w:r>
+            <w:r>
+              <w:rPr>
+                <w:noProof/>
+                <w:webHidden/>
+              </w:rPr>
+              <w:instrText xml:space="preserve"> PAGEREF _Toc181956795 \h </w:instrText>
+            </w:r>
+            <w:r>
+              <w:rPr>
+                <w:noProof/>
+                <w:webHidden/>
+              </w:rPr>
+            </w:r>
+            <w:r>
+              <w:rPr>
+                <w:noProof/>
+                <w:webHidden/>
+              </w:rPr>
+              <w:fldChar w:fldCharType="separate"/>
+            </w:r>
+            <w:r>
+              <w:rPr>
+                <w:noProof/>
+                <w:webHidden/>
+              </w:rPr>
+              <w:t>1</w:t>
+            </w:r>
+            <w:r>
+              <w:rPr>
+                <w:noProof/>
+                <w:webHidden/>
+              </w:rPr>
+              <w:fldChar w:fldCharType="end"/>
+            </w:r>
+          </w:hyperlink>
+        </w:p>
+        <w:p>
+          <w:r>
+            <w:rPr>
+              <w:noProof/>
+            </w:rPr>
+            <w:fldChar w:fldCharType="end"/>
+          </w:r>
+        </w:p>
+      </w:sdtContent>
+    </w:sdt>
     <w:p>
       <w:pPr>
         <w:pStyle w:val="Heading1"/>
       </w:pPr>
       <w:r>
-        <w:t>Specifications:</w:t>
+        <w:t>1</w:t>
+      </w:r>
+      <w:r>
+        <w:t>.</w:t>
+      </w:r>
+      <w:r>
+        <w:t xml:space="preserve"> Introduction</w:t>
       </w:r>
     </w:p>
     <w:p>
-      <w:pPr>
-        <w:pStyle w:val="ListParagraph"/>
-        <w:numPr>
-          <w:ilvl w:val="0"/>
-          <w:numId w:val="2"/>
-        </w:numPr>
-      </w:pPr>
-      <w:r>
-        <w:rPr>
-          <w:sz w:val="36"/>
-          <w:szCs w:val="36"/>
-        </w:rPr>
-        <w:t>Genre</w:t>
-      </w:r>
-      <w:r>
-        <w:t>:</w:t>
-      </w:r>
-      <w:r>
-        <w:t xml:space="preserve">  </w:t>
+      <w:r>
+        <w:t xml:space="preserve">This document contains </w:t>
+      </w:r>
+      <w:r>
+        <w:t>the design choices and basic ideation for the game with the provisional name “Midnight Friday Gunfight”</w:t>
+      </w:r>
+      <w:r>
+        <w:t xml:space="preserve">. It’s main mechanics and theme are of to be based </w:t>
       </w:r>
       <w:proofErr w:type="gramStart"/>
       <w:r>
-        <w:rPr>
-          <w:sz w:val="24"/>
-          <w:szCs w:val="24"/>
-        </w:rPr>
-        <w:t>Top down</w:t>
+        <w:t>from</w:t>
       </w:r>
       <w:proofErr w:type="gramEnd"/>
       <w:r>
-        <w:rPr>
-          <w:sz w:val="24"/>
-          <w:szCs w:val="24"/>
-        </w:rPr>
-        <w:t xml:space="preserve"> shooter, beat-</w:t>
-      </w:r>
-      <w:proofErr w:type="spellStart"/>
-      <w:r>
-        <w:rPr>
-          <w:sz w:val="24"/>
-          <w:szCs w:val="24"/>
-        </w:rPr>
-        <w:t>em</w:t>
-      </w:r>
-      <w:proofErr w:type="spellEnd"/>
-      <w:r>
-        <w:rPr>
-          <w:sz w:val="24"/>
-          <w:szCs w:val="24"/>
-        </w:rPr>
-        <w:t xml:space="preserve"> up </w:t>
+        <w:t xml:space="preserve"> the </w:t>
+      </w:r>
+      <w:r>
+        <w:t>titles</w:t>
+      </w:r>
+      <w:r>
+        <w:t xml:space="preserve"> </w:t>
+      </w:r>
+      <w:r>
+        <w:t>H</w:t>
+      </w:r>
+      <w:r>
+        <w:t xml:space="preserve">otline </w:t>
+      </w:r>
+      <w:r>
+        <w:t>Miami</w:t>
+      </w:r>
+      <w:r>
+        <w:t xml:space="preserve"> and </w:t>
+      </w:r>
+      <w:r>
+        <w:t>M</w:t>
+      </w:r>
+      <w:r>
+        <w:t xml:space="preserve">idnight </w:t>
+      </w:r>
+      <w:r>
+        <w:t>F</w:t>
+      </w:r>
+      <w:r>
+        <w:t xml:space="preserve">ight </w:t>
+      </w:r>
+      <w:r>
+        <w:t>E</w:t>
+      </w:r>
+      <w:r>
+        <w:t>xpress.</w:t>
       </w:r>
     </w:p>
     <w:p>
       <w:pPr>
-        <w:pStyle w:val="ListParagraph"/>
-        <w:numPr>
-          <w:ilvl w:val="0"/>
-          <w:numId w:val="2"/>
-        </w:numPr>
-        <w:rPr>
-          <w:sz w:val="36"/>
-          <w:szCs w:val="36"/>
-        </w:rPr>
-      </w:pPr>
-      <w:r>
-        <w:rPr>
-          <w:sz w:val="36"/>
-          <w:szCs w:val="36"/>
-        </w:rPr>
-        <w:t>Game elements</w:t>
-      </w:r>
-      <w:r>
-        <w:rPr>
-          <w:sz w:val="36"/>
-          <w:szCs w:val="36"/>
-        </w:rPr>
-        <w:t>:</w:t>
+        <w:pStyle w:val="Heading2"/>
+      </w:pPr>
+      <w:r>
+        <w:t>1.2 Scope</w:t>
       </w:r>
     </w:p>
     <w:p>
-      <w:pPr>
-        <w:pStyle w:val="ListParagraph"/>
-        <w:numPr>
-          <w:ilvl w:val="0"/>
-          <w:numId w:val="2"/>
-        </w:numPr>
-        <w:rPr>
-          <w:sz w:val="36"/>
-          <w:szCs w:val="36"/>
-        </w:rPr>
-      </w:pPr>
-      <w:r>
-        <w:rPr>
-          <w:sz w:val="36"/>
-          <w:szCs w:val="36"/>
-        </w:rPr>
-        <w:t>Player</w:t>
-      </w:r>
-      <w:r>
-        <w:rPr>
-          <w:sz w:val="36"/>
-          <w:szCs w:val="36"/>
-        </w:rPr>
-        <w:t>:</w:t>
-      </w:r>
-    </w:p>
-    <w:p>
-      <w:pPr>
-        <w:pStyle w:val="ListParagraph"/>
-        <w:numPr>
-          <w:ilvl w:val="0"/>
-          <w:numId w:val="2"/>
-        </w:numPr>
-        <w:rPr>
-          <w:sz w:val="36"/>
-          <w:szCs w:val="36"/>
-        </w:rPr>
-      </w:pPr>
-      <w:r>
-        <w:rPr>
-          <w:sz w:val="36"/>
-          <w:szCs w:val="36"/>
-        </w:rPr>
-        <w:t>Technical Specifications</w:t>
-      </w:r>
-      <w:r>
-        <w:rPr>
-          <w:sz w:val="36"/>
-          <w:szCs w:val="36"/>
-        </w:rPr>
-        <w:t>:</w:t>
-      </w:r>
-    </w:p>
-    <w:p>
-      <w:pPr>
-        <w:pStyle w:val="ListParagraph"/>
-        <w:numPr>
-          <w:ilvl w:val="0"/>
-          <w:numId w:val="2"/>
-        </w:numPr>
-        <w:rPr>
-          <w:sz w:val="36"/>
-          <w:szCs w:val="36"/>
-        </w:rPr>
-      </w:pPr>
-      <w:r>
-        <w:rPr>
-          <w:sz w:val="36"/>
-          <w:szCs w:val="36"/>
-        </w:rPr>
-        <w:t>Technical form:</w:t>
-      </w:r>
-    </w:p>
-    <w:p>
-      <w:pPr>
-        <w:pStyle w:val="ListParagraph"/>
-        <w:numPr>
-          <w:ilvl w:val="0"/>
-          <w:numId w:val="2"/>
-        </w:numPr>
-        <w:rPr>
-          <w:sz w:val="36"/>
-          <w:szCs w:val="36"/>
-        </w:rPr>
-      </w:pPr>
-      <w:r>
-        <w:rPr>
-          <w:sz w:val="36"/>
-          <w:szCs w:val="36"/>
-        </w:rPr>
-        <w:t>View:</w:t>
-      </w:r>
-    </w:p>
-    <w:p>
-      <w:pPr>
-        <w:pStyle w:val="ListParagraph"/>
-        <w:numPr>
-          <w:ilvl w:val="0"/>
-          <w:numId w:val="2"/>
-        </w:numPr>
-        <w:rPr>
-          <w:sz w:val="36"/>
-          <w:szCs w:val="36"/>
-        </w:rPr>
-      </w:pPr>
-      <w:r>
-        <w:rPr>
-          <w:sz w:val="36"/>
-          <w:szCs w:val="36"/>
-        </w:rPr>
-        <w:t>Platform:</w:t>
-      </w:r>
-    </w:p>
-    <w:p>
-      <w:pPr>
-        <w:pStyle w:val="ListParagraph"/>
-        <w:numPr>
-          <w:ilvl w:val="0"/>
-          <w:numId w:val="2"/>
-        </w:numPr>
-        <w:rPr>
-          <w:sz w:val="36"/>
-          <w:szCs w:val="36"/>
-        </w:rPr>
-      </w:pPr>
-      <w:r>
-        <w:rPr>
-          <w:sz w:val="36"/>
-          <w:szCs w:val="36"/>
-        </w:rPr>
-        <w:t>Engine:</w:t>
-      </w:r>
-    </w:p>
-    <w:p>
-      <w:pPr>
-        <w:pStyle w:val="Heading1"/>
-      </w:pPr>
-      <w:r>
-        <w:t>Gameplay</w:t>
-      </w:r>
-    </w:p>
-    <w:p/>
-    <w:p>
-      <w:pPr>
-        <w:pStyle w:val="Heading1"/>
-      </w:pPr>
-      <w:r>
-        <w:t>Key features</w:t>
+      <w:r>
+        <w:t xml:space="preserve">This document is to be read by all </w:t>
       </w:r>
     </w:p>
     <w:sectPr>
+      <w:footerReference w:type="default" r:id="rId7"/>
       <w:pgSz w:w="12240" w:h="15840"/>
       <w:pgMar w:top="1440" w:right="1440" w:bottom="1440" w:left="1440" w:header="708" w:footer="708" w:gutter="0"/>
       <w:cols w:space="708"/>
@@ -261,6 +347,107 @@
     </w:sectPr>
   </w:body>
 </w:document>
+</file>
+
+<file path=word/endnotes.xml><?xml version="1.0" encoding="utf-8"?>
+<w:endnotes xmlns:wpc="http://schemas.microsoft.com/office/word/2010/wordprocessingCanvas" xmlns:cx="http://schemas.microsoft.com/office/drawing/2014/chartex" xmlns:cx1="http://schemas.microsoft.com/office/drawing/2015/9/8/chartex" xmlns:cx2="http://schemas.microsoft.com/office/drawing/2015/10/21/chartex" xmlns:cx3="http://schemas.microsoft.com/office/drawing/2016/5/9/chartex" xmlns:cx4="http://schemas.microsoft.com/office/drawing/2016/5/10/chartex" xmlns:cx5="http://schemas.microsoft.com/office/drawing/2016/5/11/chartex" xmlns:cx6="http://schemas.microsoft.com/office/drawing/2016/5/12/chartex" xmlns:cx7="http://schemas.microsoft.com/office/drawing/2016/5/13/chartex" xmlns:cx8="http://schemas.microsoft.com/office/drawing/2016/5/14/chartex" xmlns:mc="http://schemas.openxmlformats.org/markup-compatibility/2006" xmlns:aink="http://schemas.microsoft.com/office/drawing/2016/ink" xmlns:am3d="http://schemas.microsoft.com/office/drawing/2017/model3d" xmlns:o="urn:schemas-microsoft-com:office:office" xmlns:oel="http://schemas.microsoft.com/office/2019/extlst" xmlns:r="http://schemas.openxmlformats.org/officeDocument/2006/relationships" xmlns:m="http://schemas.openxmlformats.org/officeDocument/2006/math" xmlns:v="urn:schemas-microsoft-com:vml" xmlns:wp14="http://schemas.microsoft.com/office/word/2010/wordprocessingDrawing" xmlns:wp="http://schemas.openxmlformats.org/drawingml/2006/wordprocessingDrawing" xmlns:w10="urn:schemas-microsoft-com:office:word" xmlns:w="http://schemas.openxmlformats.org/wordprocessingml/2006/main" xmlns:w14="http://schemas.microsoft.com/office/word/2010/wordml" xmlns:w15="http://schemas.microsoft.com/office/word/2012/wordml" xmlns:w16cex="http://schemas.microsoft.com/office/word/2018/wordml/cex" xmlns:w16cid="http://schemas.microsoft.com/office/word/2016/wordml/cid" xmlns:w16="http://schemas.microsoft.com/office/word/2018/wordml" xmlns:w16du="http://schemas.microsoft.com/office/word/2023/wordml/word16du" xmlns:w16sdtdh="http://schemas.microsoft.com/office/word/2020/wordml/sdtdatahash" xmlns:w16se="http://schemas.microsoft.com/office/word/2015/wordml/symex" xmlns:wpg="http://schemas.microsoft.com/office/word/2010/wordprocessingGroup" xmlns:wpi="http://schemas.microsoft.com/office/word/2010/wordprocessingInk" xmlns:wne="http://schemas.microsoft.com/office/word/2006/wordml" xmlns:wps="http://schemas.microsoft.com/office/word/2010/wordprocessingShape" mc:Ignorable="w14 w15 w16se w16cid w16 w16cex w16sdtdh w16du wp14">
+  <w:endnote w:type="separator" w:id="-1">
+    <w:p>
+      <w:r>
+        <w:separator/>
+      </w:r>
+    </w:p>
+  </w:endnote>
+  <w:endnote w:type="continuationSeparator" w:id="0">
+    <w:p>
+      <w:r>
+        <w:continuationSeparator/>
+      </w:r>
+    </w:p>
+  </w:endnote>
+</w:endnotes>
+</file>
+
+<file path=word/footer1.xml><?xml version="1.0" encoding="utf-8"?>
+<w:ftr xmlns:wpc="http://schemas.microsoft.com/office/word/2010/wordprocessingCanvas" xmlns:cx="http://schemas.microsoft.com/office/drawing/2014/chartex" xmlns:cx1="http://schemas.microsoft.com/office/drawing/2015/9/8/chartex" xmlns:cx2="http://schemas.microsoft.com/office/drawing/2015/10/21/chartex" xmlns:cx3="http://schemas.microsoft.com/office/drawing/2016/5/9/chartex" xmlns:cx4="http://schemas.microsoft.com/office/drawing/2016/5/10/chartex" xmlns:cx5="http://schemas.microsoft.com/office/drawing/2016/5/11/chartex" xmlns:cx6="http://schemas.microsoft.com/office/drawing/2016/5/12/chartex" xmlns:cx7="http://schemas.microsoft.com/office/drawing/2016/5/13/chartex" xmlns:cx8="http://schemas.microsoft.com/office/drawing/2016/5/14/chartex" xmlns:mc="http://schemas.openxmlformats.org/markup-compatibility/2006" xmlns:aink="http://schemas.microsoft.com/office/drawing/2016/ink" xmlns:am3d="http://schemas.microsoft.com/office/drawing/2017/model3d" xmlns:o="urn:schemas-microsoft-com:office:office" xmlns:oel="http://schemas.microsoft.com/office/2019/extlst" xmlns:r="http://schemas.openxmlformats.org/officeDocument/2006/relationships" xmlns:m="http://schemas.openxmlformats.org/officeDocument/2006/math" xmlns:v="urn:schemas-microsoft-com:vml" xmlns:wp14="http://schemas.microsoft.com/office/word/2010/wordprocessingDrawing" xmlns:wp="http://schemas.openxmlformats.org/drawingml/2006/wordprocessingDrawing" xmlns:w10="urn:schemas-microsoft-com:office:word" xmlns:w="http://schemas.openxmlformats.org/wordprocessingml/2006/main" xmlns:w14="http://schemas.microsoft.com/office/word/2010/wordml" xmlns:w15="http://schemas.microsoft.com/office/word/2012/wordml" xmlns:w16cex="http://schemas.microsoft.com/office/word/2018/wordml/cex" xmlns:w16cid="http://schemas.microsoft.com/office/word/2016/wordml/cid" xmlns:w16="http://schemas.microsoft.com/office/word/2018/wordml" xmlns:w16du="http://schemas.microsoft.com/office/word/2023/wordml/word16du" xmlns:w16sdtdh="http://schemas.microsoft.com/office/word/2020/wordml/sdtdatahash" xmlns:w16se="http://schemas.microsoft.com/office/word/2015/wordml/symex" xmlns:wpg="http://schemas.microsoft.com/office/word/2010/wordprocessingGroup" xmlns:wpi="http://schemas.microsoft.com/office/word/2010/wordprocessingInk" xmlns:wne="http://schemas.microsoft.com/office/word/2006/wordml" xmlns:wps="http://schemas.microsoft.com/office/word/2010/wordprocessingShape" mc:Ignorable="w14 w15 w16se w16cid w16 w16cex w16sdtdh w16du wp14">
+  <w:sdt>
+    <w:sdtPr>
+      <w:id w:val="-1910755633"/>
+      <w:docPartObj>
+        <w:docPartGallery w:val="Page Numbers (Bottom of Page)"/>
+        <w:docPartUnique/>
+      </w:docPartObj>
+    </w:sdtPr>
+    <w:sdtEndPr>
+      <w:rPr>
+        <w:color w:val="7F7F7F" w:themeColor="background1" w:themeShade="7F"/>
+        <w:spacing w:val="60"/>
+      </w:rPr>
+    </w:sdtEndPr>
+    <w:sdtContent>
+      <w:p>
+        <w:pPr>
+          <w:pStyle w:val="Footer"/>
+        </w:pPr>
+        <w:r>
+          <w:fldChar w:fldCharType="begin"/>
+        </w:r>
+        <w:r>
+          <w:instrText xml:space="preserve"> PAGE   \* MERGEFORMAT </w:instrText>
+        </w:r>
+        <w:r>
+          <w:fldChar w:fldCharType="separate"/>
+        </w:r>
+        <w:r>
+          <w:rPr>
+            <w:noProof/>
+          </w:rPr>
+          <w:t>2</w:t>
+        </w:r>
+        <w:r>
+          <w:rPr>
+            <w:noProof/>
+          </w:rPr>
+          <w:fldChar w:fldCharType="end"/>
+        </w:r>
+        <w:r>
+          <w:t xml:space="preserve"> | </w:t>
+        </w:r>
+        <w:r>
+          <w:rPr>
+            <w:color w:val="7F7F7F" w:themeColor="background1" w:themeShade="7F"/>
+            <w:spacing w:val="60"/>
+          </w:rPr>
+          <w:t>Page</w:t>
+        </w:r>
+      </w:p>
+    </w:sdtContent>
+  </w:sdt>
+  <w:p>
+    <w:pPr>
+      <w:pStyle w:val="Footer"/>
+    </w:pPr>
+  </w:p>
+</w:ftr>
+</file>
+
+<file path=word/footnotes.xml><?xml version="1.0" encoding="utf-8"?>
+<w:footnotes xmlns:wpc="http://schemas.microsoft.com/office/word/2010/wordprocessingCanvas" xmlns:cx="http://schemas.microsoft.com/office/drawing/2014/chartex" xmlns:cx1="http://schemas.microsoft.com/office/drawing/2015/9/8/chartex" xmlns:cx2="http://schemas.microsoft.com/office/drawing/2015/10/21/chartex" xmlns:cx3="http://schemas.microsoft.com/office/drawing/2016/5/9/chartex" xmlns:cx4="http://schemas.microsoft.com/office/drawing/2016/5/10/chartex" xmlns:cx5="http://schemas.microsoft.com/office/drawing/2016/5/11/chartex" xmlns:cx6="http://schemas.microsoft.com/office/drawing/2016/5/12/chartex" xmlns:cx7="http://schemas.microsoft.com/office/drawing/2016/5/13/chartex" xmlns:cx8="http://schemas.microsoft.com/office/drawing/2016/5/14/chartex" xmlns:mc="http://schemas.openxmlformats.org/markup-compatibility/2006" xmlns:aink="http://schemas.microsoft.com/office/drawing/2016/ink" xmlns:am3d="http://schemas.microsoft.com/office/drawing/2017/model3d" xmlns:o="urn:schemas-microsoft-com:office:office" xmlns:oel="http://schemas.microsoft.com/office/2019/extlst" xmlns:r="http://schemas.openxmlformats.org/officeDocument/2006/relationships" xmlns:m="http://schemas.openxmlformats.org/officeDocument/2006/math" xmlns:v="urn:schemas-microsoft-com:vml" xmlns:wp14="http://schemas.microsoft.com/office/word/2010/wordprocessingDrawing" xmlns:wp="http://schemas.openxmlformats.org/drawingml/2006/wordprocessingDrawing" xmlns:w10="urn:schemas-microsoft-com:office:word" xmlns:w="http://schemas.openxmlformats.org/wordprocessingml/2006/main" xmlns:w14="http://schemas.microsoft.com/office/word/2010/wordml" xmlns:w15="http://schemas.microsoft.com/office/word/2012/wordml" xmlns:w16cex="http://schemas.microsoft.com/office/word/2018/wordml/cex" xmlns:w16cid="http://schemas.microsoft.com/office/word/2016/wordml/cid" xmlns:w16="http://schemas.microsoft.com/office/word/2018/wordml" xmlns:w16du="http://schemas.microsoft.com/office/word/2023/wordml/word16du" xmlns:w16sdtdh="http://schemas.microsoft.com/office/word/2020/wordml/sdtdatahash" xmlns:w16se="http://schemas.microsoft.com/office/word/2015/wordml/symex" xmlns:wpg="http://schemas.microsoft.com/office/word/2010/wordprocessingGroup" xmlns:wpi="http://schemas.microsoft.com/office/word/2010/wordprocessingInk" xmlns:wne="http://schemas.microsoft.com/office/word/2006/wordml" xmlns:wps="http://schemas.microsoft.com/office/word/2010/wordprocessingShape" mc:Ignorable="w14 w15 w16se w16cid w16 w16cex w16sdtdh w16du wp14">
+  <w:footnote w:type="separator" w:id="-1">
+    <w:p>
+      <w:r>
+        <w:separator/>
+      </w:r>
+    </w:p>
+  </w:footnote>
+  <w:footnote w:type="continuationSeparator" w:id="0">
+    <w:p>
+      <w:r>
+        <w:continuationSeparator/>
+      </w:r>
+    </w:p>
+  </w:footnote>
+</w:footnotes>
 </file>
 
 <file path=word/numbering.xml><?xml version="1.0" encoding="utf-8"?>
@@ -902,6 +1089,12 @@
   <w:style w:type="paragraph" w:default="1" w:styleId="Normal">
     <w:name w:val="Normal"/>
     <w:qFormat/>
+    <w:rsid w:val="00B13E69"/>
+    <w:rPr>
+      <w:rFonts w:ascii="Times New Roman" w:hAnsi="Times New Roman" w:cs="Times New Roman"/>
+      <w:sz w:val="24"/>
+      <w:szCs w:val="24"/>
+    </w:rPr>
   </w:style>
   <w:style w:type="paragraph" w:styleId="Heading1">
     <w:name w:val="heading 1"/>
@@ -1414,6 +1607,93 @@
       <w:smallCaps/>
       <w:color w:val="0F4761" w:themeColor="accent1" w:themeShade="BF"/>
       <w:spacing w:val="5"/>
+    </w:rPr>
+  </w:style>
+  <w:style w:type="paragraph" w:styleId="Header">
+    <w:name w:val="header"/>
+    <w:basedOn w:val="Normal"/>
+    <w:link w:val="HeaderChar"/>
+    <w:uiPriority w:val="99"/>
+    <w:unhideWhenUsed/>
+    <w:rsid w:val="00390B82"/>
+    <w:pPr>
+      <w:tabs>
+        <w:tab w:val="center" w:pos="4680"/>
+        <w:tab w:val="right" w:pos="9360"/>
+      </w:tabs>
+      <w:spacing w:after="0" w:line="240" w:lineRule="auto"/>
+    </w:pPr>
+  </w:style>
+  <w:style w:type="character" w:customStyle="1" w:styleId="HeaderChar">
+    <w:name w:val="Header Char"/>
+    <w:basedOn w:val="DefaultParagraphFont"/>
+    <w:link w:val="Header"/>
+    <w:uiPriority w:val="99"/>
+    <w:rsid w:val="00390B82"/>
+  </w:style>
+  <w:style w:type="paragraph" w:styleId="Footer">
+    <w:name w:val="footer"/>
+    <w:basedOn w:val="Normal"/>
+    <w:link w:val="FooterChar"/>
+    <w:uiPriority w:val="99"/>
+    <w:unhideWhenUsed/>
+    <w:rsid w:val="00390B82"/>
+    <w:pPr>
+      <w:tabs>
+        <w:tab w:val="center" w:pos="4680"/>
+        <w:tab w:val="right" w:pos="9360"/>
+      </w:tabs>
+      <w:spacing w:after="0" w:line="240" w:lineRule="auto"/>
+    </w:pPr>
+  </w:style>
+  <w:style w:type="character" w:customStyle="1" w:styleId="FooterChar">
+    <w:name w:val="Footer Char"/>
+    <w:basedOn w:val="DefaultParagraphFont"/>
+    <w:link w:val="Footer"/>
+    <w:uiPriority w:val="99"/>
+    <w:rsid w:val="00390B82"/>
+  </w:style>
+  <w:style w:type="paragraph" w:styleId="TOCHeading">
+    <w:name w:val="TOC Heading"/>
+    <w:basedOn w:val="Heading1"/>
+    <w:next w:val="Normal"/>
+    <w:uiPriority w:val="39"/>
+    <w:unhideWhenUsed/>
+    <w:qFormat/>
+    <w:rsid w:val="003C0AD3"/>
+    <w:pPr>
+      <w:spacing w:before="240" w:after="0"/>
+      <w:outlineLvl w:val="9"/>
+    </w:pPr>
+    <w:rPr>
+      <w:kern w:val="0"/>
+      <w:sz w:val="32"/>
+      <w:szCs w:val="32"/>
+      <w:lang w:val="en-US"/>
+      <w14:ligatures w14:val="none"/>
+    </w:rPr>
+  </w:style>
+  <w:style w:type="paragraph" w:styleId="TOC1">
+    <w:name w:val="toc 1"/>
+    <w:basedOn w:val="Normal"/>
+    <w:next w:val="Normal"/>
+    <w:autoRedefine/>
+    <w:uiPriority w:val="39"/>
+    <w:unhideWhenUsed/>
+    <w:rsid w:val="003C0AD3"/>
+    <w:pPr>
+      <w:spacing w:after="100"/>
+    </w:pPr>
+  </w:style>
+  <w:style w:type="character" w:styleId="Hyperlink">
+    <w:name w:val="Hyperlink"/>
+    <w:basedOn w:val="DefaultParagraphFont"/>
+    <w:uiPriority w:val="99"/>
+    <w:unhideWhenUsed/>
+    <w:rsid w:val="003C0AD3"/>
+    <w:rPr>
+      <w:color w:val="467886" w:themeColor="hyperlink"/>
+      <w:u w:val="single"/>
     </w:rPr>
   </w:style>
 </w:styles>

</xml_diff>